<commit_message>
# Modified Class Diagram # Class Diagram added to Informe.docx # Generated PDF from final version of Informe.docx
</commit_message>
<xml_diff>
--- a/docs/Informe.docx
+++ b/docs/Informe.docx
@@ -12,6 +12,8 @@
           <w:szCs w:val="32"/>
         </w:rPr>
       </w:pPr>
+      <w:bookmarkStart w:id="0" w:name="_top"/>
+      <w:bookmarkEnd w:id="0"/>
       <w:r>
         <w:rPr>
           <w:b/>
@@ -41,7 +43,7 @@
                     <a:blip r:embed="rId8" cstate="print">
                       <a:extLst>
                         <a:ext uri="{28A0092B-C50C-407E-A947-70E740481C1C}">
-                          <a14:useLocalDpi xmlns:a14="http://schemas.microsoft.com/office/drawing/2010/main" xmlns:wps="http://schemas.microsoft.com/office/word/2010/wordprocessingShape" xmlns:wpi="http://schemas.microsoft.com/office/word/2010/wordprocessingInk" xmlns:wpg="http://schemas.microsoft.com/office/word/2010/wordprocessingGroup" xmlns:w14="http://schemas.microsoft.com/office/word/2010/wordml" xmlns:w="http://schemas.openxmlformats.org/wordprocessingml/2006/main" xmlns:w10="urn:schemas-microsoft-com:office:word" xmlns:wp14="http://schemas.microsoft.com/office/word/2010/wordprocessingDrawing" xmlns:v="urn:schemas-microsoft-com:vml" xmlns:o="urn:schemas-microsoft-com:office:office" xmlns:mc="http://schemas.openxmlformats.org/markup-compatibility/2006" xmlns:wpc="http://schemas.microsoft.com/office/word/2010/wordprocessingCanvas" xmlns="" xmlns:arto="http://schemas.microsoft.com/office/word/2006/arto" val="0"/>
+                          <a14:useLocalDpi xmlns:arto="http://schemas.microsoft.com/office/word/2006/arto" xmlns="" xmlns:wpc="http://schemas.microsoft.com/office/word/2010/wordprocessingCanvas" xmlns:mc="http://schemas.openxmlformats.org/markup-compatibility/2006" xmlns:o="urn:schemas-microsoft-com:office:office" xmlns:v="urn:schemas-microsoft-com:vml" xmlns:wp14="http://schemas.microsoft.com/office/word/2010/wordprocessingDrawing" xmlns:w10="urn:schemas-microsoft-com:office:word" xmlns:w="http://schemas.openxmlformats.org/wordprocessingml/2006/main" xmlns:w14="http://schemas.microsoft.com/office/word/2010/wordml" xmlns:wpg="http://schemas.microsoft.com/office/word/2010/wordprocessingGroup" xmlns:wpi="http://schemas.microsoft.com/office/word/2010/wordprocessingInk" xmlns:wps="http://schemas.microsoft.com/office/word/2010/wordprocessingShape" xmlns:a14="http://schemas.microsoft.com/office/drawing/2010/main" val="0"/>
                         </a:ext>
                       </a:extLst>
                     </a:blip>
@@ -794,8 +796,8 @@
         </w:docPartObj>
       </w:sdtPr>
       <w:sdtContent>
-        <w:bookmarkStart w:id="0" w:name="_GoBack" w:displacedByCustomXml="prev"/>
-        <w:bookmarkEnd w:id="0" w:displacedByCustomXml="prev"/>
+        <w:bookmarkStart w:id="1" w:name="_GoBack" w:displacedByCustomXml="prev"/>
+        <w:bookmarkEnd w:id="1" w:displacedByCustomXml="prev"/>
         <w:p>
           <w:pPr>
             <w:pStyle w:val="TtulodeTDC"/>
@@ -834,7 +836,7 @@
             </w:rPr>
             <w:fldChar w:fldCharType="separate"/>
           </w:r>
-          <w:hyperlink w:anchor="_Toc341916111" w:history="1">
+          <w:hyperlink w:anchor="_Toc341917296" w:history="1">
             <w:r>
               <w:rPr>
                 <w:rStyle w:val="Hipervnculo"/>
@@ -862,7 +864,7 @@
                 <w:noProof/>
                 <w:webHidden/>
               </w:rPr>
-              <w:instrText xml:space="preserve"> PAGEREF _Toc341916111 \h </w:instrText>
+              <w:instrText xml:space="preserve"> PAGEREF _Toc341917296 \h </w:instrText>
             </w:r>
             <w:r>
               <w:rPr>
@@ -905,7 +907,7 @@
               <w:lang w:val="es-ES" w:eastAsia="es-ES"/>
             </w:rPr>
           </w:pPr>
-          <w:hyperlink w:anchor="_Toc341916112" w:history="1">
+          <w:hyperlink w:anchor="_Toc341917297" w:history="1">
             <w:r>
               <w:rPr>
                 <w:rStyle w:val="Hipervnculo"/>
@@ -932,7 +934,7 @@
                 <w:noProof/>
                 <w:webHidden/>
               </w:rPr>
-              <w:instrText xml:space="preserve"> PAGEREF _Toc341916112 \h </w:instrText>
+              <w:instrText xml:space="preserve"> PAGEREF _Toc341917297 \h </w:instrText>
             </w:r>
             <w:r>
               <w:rPr>
@@ -975,7 +977,7 @@
               <w:lang w:val="es-ES" w:eastAsia="es-ES"/>
             </w:rPr>
           </w:pPr>
-          <w:hyperlink w:anchor="_Toc341916113" w:history="1">
+          <w:hyperlink w:anchor="_Toc341917298" w:history="1">
             <w:r>
               <w:rPr>
                 <w:rStyle w:val="Hipervnculo"/>
@@ -1002,7 +1004,7 @@
                 <w:noProof/>
                 <w:webHidden/>
               </w:rPr>
-              <w:instrText xml:space="preserve"> PAGEREF _Toc341916113 \h </w:instrText>
+              <w:instrText xml:space="preserve"> PAGEREF _Toc341917298 \h </w:instrText>
             </w:r>
             <w:r>
               <w:rPr>
@@ -1045,7 +1047,7 @@
               <w:lang w:val="es-ES" w:eastAsia="es-ES"/>
             </w:rPr>
           </w:pPr>
-          <w:hyperlink w:anchor="_Toc341916114" w:history="1">
+          <w:hyperlink w:anchor="_Toc341917299" w:history="1">
             <w:r>
               <w:rPr>
                 <w:rStyle w:val="Hipervnculo"/>
@@ -1072,7 +1074,7 @@
                 <w:noProof/>
                 <w:webHidden/>
               </w:rPr>
-              <w:instrText xml:space="preserve"> PAGEREF _Toc341916114 \h </w:instrText>
+              <w:instrText xml:space="preserve"> PAGEREF _Toc341917299 \h </w:instrText>
             </w:r>
             <w:r>
               <w:rPr>
@@ -1115,7 +1117,7 @@
               <w:lang w:val="es-ES" w:eastAsia="es-ES"/>
             </w:rPr>
           </w:pPr>
-          <w:hyperlink w:anchor="_Toc341916115" w:history="1">
+          <w:hyperlink w:anchor="_Toc341917300" w:history="1">
             <w:r>
               <w:rPr>
                 <w:rStyle w:val="Hipervnculo"/>
@@ -1142,7 +1144,7 @@
                 <w:noProof/>
                 <w:webHidden/>
               </w:rPr>
-              <w:instrText xml:space="preserve"> PAGEREF _Toc341916115 \h </w:instrText>
+              <w:instrText xml:space="preserve"> PAGEREF _Toc341917300 \h </w:instrText>
             </w:r>
             <w:r>
               <w:rPr>
@@ -1185,7 +1187,7 @@
               <w:lang w:val="es-ES" w:eastAsia="es-ES"/>
             </w:rPr>
           </w:pPr>
-          <w:hyperlink w:anchor="_Toc341916116" w:history="1">
+          <w:hyperlink w:anchor="_Toc341917301" w:history="1">
             <w:r>
               <w:rPr>
                 <w:rStyle w:val="Hipervnculo"/>
@@ -1212,7 +1214,7 @@
                 <w:noProof/>
                 <w:webHidden/>
               </w:rPr>
-              <w:instrText xml:space="preserve"> PAGEREF _Toc341916116 \h </w:instrText>
+              <w:instrText xml:space="preserve"> PAGEREF _Toc341917301 \h </w:instrText>
             </w:r>
             <w:r>
               <w:rPr>
@@ -1255,7 +1257,7 @@
               <w:lang w:val="es-ES" w:eastAsia="es-ES"/>
             </w:rPr>
           </w:pPr>
-          <w:hyperlink w:anchor="_Toc341916117" w:history="1">
+          <w:hyperlink w:anchor="_Toc341917302" w:history="1">
             <w:r>
               <w:rPr>
                 <w:rStyle w:val="Hipervnculo"/>
@@ -1282,7 +1284,7 @@
                 <w:noProof/>
                 <w:webHidden/>
               </w:rPr>
-              <w:instrText xml:space="preserve"> PAGEREF _Toc341916117 \h </w:instrText>
+              <w:instrText xml:space="preserve"> PAGEREF _Toc341917302 \h </w:instrText>
             </w:r>
             <w:r>
               <w:rPr>
@@ -1325,7 +1327,7 @@
               <w:lang w:val="es-ES" w:eastAsia="es-ES"/>
             </w:rPr>
           </w:pPr>
-          <w:hyperlink w:anchor="_Toc341916118" w:history="1">
+          <w:hyperlink w:anchor="_Toc341917303" w:history="1">
             <w:r>
               <w:rPr>
                 <w:rStyle w:val="Hipervnculo"/>
@@ -1352,7 +1354,7 @@
                 <w:noProof/>
                 <w:webHidden/>
               </w:rPr>
-              <w:instrText xml:space="preserve"> PAGEREF _Toc341916118 \h </w:instrText>
+              <w:instrText xml:space="preserve"> PAGEREF _Toc341917303 \h </w:instrText>
             </w:r>
             <w:r>
               <w:rPr>
@@ -1395,7 +1397,7 @@
               <w:lang w:val="es-ES" w:eastAsia="es-ES"/>
             </w:rPr>
           </w:pPr>
-          <w:hyperlink w:anchor="_Toc341916119" w:history="1">
+          <w:hyperlink w:anchor="_Toc341917304" w:history="1">
             <w:r>
               <w:rPr>
                 <w:rStyle w:val="Hipervnculo"/>
@@ -1422,7 +1424,7 @@
                 <w:noProof/>
                 <w:webHidden/>
               </w:rPr>
-              <w:instrText xml:space="preserve"> PAGEREF _Toc341916119 \h </w:instrText>
+              <w:instrText xml:space="preserve"> PAGEREF _Toc341917304 \h </w:instrText>
             </w:r>
             <w:r>
               <w:rPr>
@@ -1465,7 +1467,7 @@
               <w:lang w:val="es-ES" w:eastAsia="es-ES"/>
             </w:rPr>
           </w:pPr>
-          <w:hyperlink w:anchor="_Toc341916120" w:history="1">
+          <w:hyperlink w:anchor="_Toc341917305" w:history="1">
             <w:r>
               <w:rPr>
                 <w:rStyle w:val="Hipervnculo"/>
@@ -1493,7 +1495,7 @@
                 <w:noProof/>
                 <w:webHidden/>
               </w:rPr>
-              <w:instrText xml:space="preserve"> PAGEREF _Toc341916120 \h </w:instrText>
+              <w:instrText xml:space="preserve"> PAGEREF _Toc341917305 \h </w:instrText>
             </w:r>
             <w:r>
               <w:rPr>
@@ -1536,7 +1538,7 @@
               <w:lang w:val="es-ES" w:eastAsia="es-ES"/>
             </w:rPr>
           </w:pPr>
-          <w:hyperlink w:anchor="_Toc341916121" w:history="1">
+          <w:hyperlink w:anchor="_Toc341917306" w:history="1">
             <w:r>
               <w:rPr>
                 <w:rStyle w:val="Hipervnculo"/>
@@ -1564,7 +1566,7 @@
                 <w:noProof/>
                 <w:webHidden/>
               </w:rPr>
-              <w:instrText xml:space="preserve"> PAGEREF _Toc341916121 \h </w:instrText>
+              <w:instrText xml:space="preserve"> PAGEREF _Toc341917306 \h </w:instrText>
             </w:r>
             <w:r>
               <w:rPr>
@@ -1607,7 +1609,7 @@
               <w:lang w:val="es-ES" w:eastAsia="es-ES"/>
             </w:rPr>
           </w:pPr>
-          <w:hyperlink w:anchor="_Toc341916122" w:history="1">
+          <w:hyperlink w:anchor="_Toc341917307" w:history="1">
             <w:r>
               <w:rPr>
                 <w:rStyle w:val="Hipervnculo"/>
@@ -1634,7 +1636,7 @@
                 <w:noProof/>
                 <w:webHidden/>
               </w:rPr>
-              <w:instrText xml:space="preserve"> PAGEREF _Toc341916122 \h </w:instrText>
+              <w:instrText xml:space="preserve"> PAGEREF _Toc341917307 \h </w:instrText>
             </w:r>
             <w:r>
               <w:rPr>
@@ -1677,7 +1679,7 @@
               <w:lang w:val="es-ES" w:eastAsia="es-ES"/>
             </w:rPr>
           </w:pPr>
-          <w:hyperlink w:anchor="_Toc341916123" w:history="1">
+          <w:hyperlink w:anchor="_Toc341917308" w:history="1">
             <w:r>
               <w:rPr>
                 <w:rStyle w:val="Hipervnculo"/>
@@ -1704,7 +1706,7 @@
                 <w:noProof/>
                 <w:webHidden/>
               </w:rPr>
-              <w:instrText xml:space="preserve"> PAGEREF _Toc341916123 \h </w:instrText>
+              <w:instrText xml:space="preserve"> PAGEREF _Toc341917308 \h </w:instrText>
             </w:r>
             <w:r>
               <w:rPr>
@@ -1724,7 +1726,7 @@
                 <w:noProof/>
                 <w:webHidden/>
               </w:rPr>
-              <w:t>10</w:t>
+              <w:t>11</w:t>
             </w:r>
             <w:r>
               <w:rPr>
@@ -1747,7 +1749,7 @@
               <w:lang w:val="es-ES" w:eastAsia="es-ES"/>
             </w:rPr>
           </w:pPr>
-          <w:hyperlink w:anchor="_Toc341916124" w:history="1">
+          <w:hyperlink w:anchor="_Toc341917309" w:history="1">
             <w:r>
               <w:rPr>
                 <w:rStyle w:val="Hipervnculo"/>
@@ -1775,7 +1777,7 @@
                 <w:noProof/>
                 <w:webHidden/>
               </w:rPr>
-              <w:instrText xml:space="preserve"> PAGEREF _Toc341916124 \h </w:instrText>
+              <w:instrText xml:space="preserve"> PAGEREF _Toc341917309 \h </w:instrText>
             </w:r>
             <w:r>
               <w:rPr>
@@ -1818,7 +1820,7 @@
               <w:lang w:val="es-ES" w:eastAsia="es-ES"/>
             </w:rPr>
           </w:pPr>
-          <w:hyperlink w:anchor="_Toc341916125" w:history="1">
+          <w:hyperlink w:anchor="_Toc341917310" w:history="1">
             <w:r>
               <w:rPr>
                 <w:rStyle w:val="Hipervnculo"/>
@@ -1845,7 +1847,7 @@
                 <w:noProof/>
                 <w:webHidden/>
               </w:rPr>
-              <w:instrText xml:space="preserve"> PAGEREF _Toc341916125 \h </w:instrText>
+              <w:instrText xml:space="preserve"> PAGEREF _Toc341917310 \h </w:instrText>
             </w:r>
             <w:r>
               <w:rPr>
@@ -1918,7 +1920,7 @@
           <w:lang w:val="es-ES"/>
         </w:rPr>
       </w:pPr>
-      <w:bookmarkStart w:id="1" w:name="_Toc341916111"/>
+      <w:bookmarkStart w:id="2" w:name="_Toc341917296"/>
       <w:r>
         <w:rPr>
           <w:lang w:val="es-ES"/>
@@ -1926,7 +1928,7 @@
         <w:lastRenderedPageBreak/>
         <w:t>Vistas 4+1</w:t>
       </w:r>
-      <w:bookmarkEnd w:id="1"/>
+      <w:bookmarkEnd w:id="2"/>
     </w:p>
     <w:p>
       <w:pPr>
@@ -1935,17 +1937,17 @@
           <w:lang w:val="es-AR"/>
         </w:rPr>
       </w:pPr>
-      <w:bookmarkStart w:id="2" w:name="_Toc338980740"/>
-      <w:bookmarkStart w:id="3" w:name="_Toc331891053"/>
-      <w:bookmarkStart w:id="4" w:name="_Toc341916112"/>
+      <w:bookmarkStart w:id="3" w:name="_Toc338980740"/>
+      <w:bookmarkStart w:id="4" w:name="_Toc331891053"/>
+      <w:bookmarkStart w:id="5" w:name="_Toc341917297"/>
       <w:r>
         <w:rPr>
           <w:lang w:val="es-AR"/>
         </w:rPr>
         <w:t>Vista de Casos de Uso</w:t>
       </w:r>
-      <w:bookmarkEnd w:id="2"/>
-      <w:bookmarkEnd w:id="4"/>
+      <w:bookmarkEnd w:id="3"/>
+      <w:bookmarkEnd w:id="5"/>
     </w:p>
     <w:p>
       <w:r>
@@ -2184,8 +2186,8 @@
       <w:pPr>
         <w:spacing w:before="240"/>
       </w:pPr>
-      <w:bookmarkStart w:id="5" w:name="_Vista_de_Desarrollo"/>
-      <w:bookmarkEnd w:id="5"/>
+      <w:bookmarkStart w:id="6" w:name="_Vista_de_Desarrollo"/>
+      <w:bookmarkEnd w:id="6"/>
       <w:r>
         <w:t>El siguiente diagrama de casos de uso contempla aquellos que están dentro del alcance del proyecto.</w:t>
       </w:r>
@@ -2218,7 +2220,7 @@
                     <a:blip r:embed="rId9">
                       <a:extLst>
                         <a:ext uri="{28A0092B-C50C-407E-A947-70E740481C1C}">
-                          <a14:useLocalDpi xmlns="" xmlns:wpc="http://schemas.microsoft.com/office/word/2010/wordprocessingCanvas" xmlns:mc="http://schemas.openxmlformats.org/markup-compatibility/2006" xmlns:o="urn:schemas-microsoft-com:office:office" xmlns:v="urn:schemas-microsoft-com:vml" xmlns:wp14="http://schemas.microsoft.com/office/word/2010/wordprocessingDrawing" xmlns:w10="urn:schemas-microsoft-com:office:word" xmlns:w="http://schemas.openxmlformats.org/wordprocessingml/2006/main" xmlns:w14="http://schemas.microsoft.com/office/word/2010/wordml" xmlns:wpg="http://schemas.microsoft.com/office/word/2010/wordprocessingGroup" xmlns:wpi="http://schemas.microsoft.com/office/word/2010/wordprocessingInk" xmlns:wps="http://schemas.microsoft.com/office/word/2010/wordprocessingShape" xmlns:a14="http://schemas.microsoft.com/office/drawing/2010/main" val="0"/>
+                          <a14:useLocalDpi xmlns:a14="http://schemas.microsoft.com/office/drawing/2010/main" xmlns:wps="http://schemas.microsoft.com/office/word/2010/wordprocessingShape" xmlns:wpi="http://schemas.microsoft.com/office/word/2010/wordprocessingInk" xmlns:wpg="http://schemas.microsoft.com/office/word/2010/wordprocessingGroup" xmlns:w14="http://schemas.microsoft.com/office/word/2010/wordml" xmlns:w="http://schemas.openxmlformats.org/wordprocessingml/2006/main" xmlns:w10="urn:schemas-microsoft-com:office:word" xmlns:wp14="http://schemas.microsoft.com/office/word/2010/wordprocessingDrawing" xmlns:v="urn:schemas-microsoft-com:vml" xmlns:o="urn:schemas-microsoft-com:office:office" xmlns:mc="http://schemas.openxmlformats.org/markup-compatibility/2006" xmlns:wpc="http://schemas.microsoft.com/office/word/2010/wordprocessingCanvas" xmlns="" val="0"/>
                         </a:ext>
                       </a:extLst>
                     </a:blip>
@@ -2316,16 +2318,16 @@
           <w:lang w:val="es-AR"/>
         </w:rPr>
       </w:pPr>
-      <w:bookmarkStart w:id="6" w:name="_Toc338980741"/>
-      <w:bookmarkStart w:id="7" w:name="_Toc341916113"/>
+      <w:bookmarkStart w:id="7" w:name="_Toc338980741"/>
+      <w:bookmarkStart w:id="8" w:name="_Toc341917298"/>
       <w:r>
         <w:rPr>
           <w:lang w:val="es-AR"/>
         </w:rPr>
         <w:t>Vista de Desarrollo</w:t>
       </w:r>
-      <w:bookmarkEnd w:id="6"/>
       <w:bookmarkEnd w:id="7"/>
+      <w:bookmarkEnd w:id="8"/>
     </w:p>
     <w:p>
       <w:r>
@@ -2536,9 +2538,9 @@
           <w:szCs w:val="28"/>
         </w:rPr>
       </w:pPr>
-      <w:bookmarkStart w:id="8" w:name="_Vista_Lógica"/>
-      <w:bookmarkEnd w:id="3"/>
-      <w:bookmarkEnd w:id="8"/>
+      <w:bookmarkStart w:id="9" w:name="_Vista_Lógica"/>
+      <w:bookmarkEnd w:id="4"/>
+      <w:bookmarkEnd w:id="9"/>
       <w:r>
         <w:br w:type="page"/>
       </w:r>
@@ -2550,8 +2552,8 @@
           <w:lang w:val="es-AR"/>
         </w:rPr>
       </w:pPr>
-      <w:bookmarkStart w:id="9" w:name="_Toc338980742"/>
-      <w:bookmarkStart w:id="10" w:name="_Toc341916114"/>
+      <w:bookmarkStart w:id="10" w:name="_Toc338980742"/>
+      <w:bookmarkStart w:id="11" w:name="_Toc341917299"/>
       <w:r>
         <w:rPr>
           <w:lang w:val="es-AR"/>
@@ -2559,8 +2561,8 @@
         <w:lastRenderedPageBreak/>
         <w:t>Vista Lógica</w:t>
       </w:r>
-      <w:bookmarkEnd w:id="9"/>
       <w:bookmarkEnd w:id="10"/>
+      <w:bookmarkEnd w:id="11"/>
     </w:p>
     <w:p>
       <w:r>
@@ -2619,13 +2621,13 @@
       <w:pPr>
         <w:pStyle w:val="Ttulo3"/>
       </w:pPr>
-      <w:bookmarkStart w:id="11" w:name="_Toc338980743"/>
-      <w:bookmarkStart w:id="12" w:name="_Toc341916115"/>
+      <w:bookmarkStart w:id="12" w:name="_Toc338980743"/>
+      <w:bookmarkStart w:id="13" w:name="_Toc341917300"/>
       <w:r>
         <w:t>Diagrama de paquetes</w:t>
       </w:r>
-      <w:bookmarkEnd w:id="11"/>
       <w:bookmarkEnd w:id="12"/>
+      <w:bookmarkEnd w:id="13"/>
     </w:p>
     <w:p>
       <w:r>
@@ -2672,7 +2674,7 @@
           <v:shape id="_x0000_i1025" type="#_x0000_t75" style="width:414pt;height:189pt" o:ole="">
             <v:imagedata r:id="rId18" o:title=""/>
           </v:shape>
-          <o:OLEObject Type="Embed" ProgID="PBrush" ShapeID="_x0000_i1025" DrawAspect="Content" ObjectID="_1415657946" r:id="rId19"/>
+          <o:OLEObject Type="Embed" ProgID="PBrush" ShapeID="_x0000_i1025" DrawAspect="Content" ObjectID="_1415659134" r:id="rId19"/>
         </w:object>
       </w:r>
     </w:p>
@@ -2850,13 +2852,13 @@
       <w:pPr>
         <w:pStyle w:val="Ttulo3"/>
       </w:pPr>
-      <w:bookmarkStart w:id="13" w:name="_Toc338980744"/>
-      <w:bookmarkStart w:id="14" w:name="_Toc341916116"/>
+      <w:bookmarkStart w:id="14" w:name="_Toc338980744"/>
+      <w:bookmarkStart w:id="15" w:name="_Toc341917301"/>
       <w:r>
         <w:t>Diagramas de Clases</w:t>
       </w:r>
-      <w:bookmarkEnd w:id="13"/>
       <w:bookmarkEnd w:id="14"/>
+      <w:bookmarkEnd w:id="15"/>
     </w:p>
     <w:p>
       <w:r>
@@ -2962,21 +2964,15 @@
       <w:pPr>
         <w:ind w:left="-709"/>
       </w:pPr>
-    </w:p>
-    <w:p>
-      <w:pPr>
-        <w:ind w:left="-709"/>
-      </w:pPr>
       <w:r>
         <w:rPr>
           <w:noProof/>
           <w:lang w:val="es-ES" w:eastAsia="es-ES"/>
         </w:rPr>
-        <w:lastRenderedPageBreak/>
         <w:drawing>
           <wp:inline distT="0" distB="0" distL="0" distR="0">
-            <wp:extent cx="6619009" cy="3343275"/>
-            <wp:effectExtent l="38100" t="57150" r="105641" b="85725"/>
+            <wp:extent cx="6619240" cy="2915204"/>
+            <wp:effectExtent l="38100" t="57150" r="105410" b="94696"/>
             <wp:docPr id="4" name="Imagen 4"/>
             <wp:cNvGraphicFramePr>
               <a:graphicFrameLocks xmlns:a="http://schemas.openxmlformats.org/drawingml/2006/main" noChangeAspect="1"/>
@@ -3000,7 +2996,7 @@
                   <pic:spPr bwMode="auto">
                     <a:xfrm>
                       <a:off x="0" y="0"/>
-                      <a:ext cx="6618739" cy="3343138"/>
+                      <a:ext cx="6618708" cy="2914970"/>
                     </a:xfrm>
                     <a:prstGeom prst="rect">
                       <a:avLst/>
@@ -3044,13 +3040,75 @@
     </w:p>
     <w:p>
       <w:pPr>
+        <w:ind w:left="-1418"/>
+        <w:jc w:val="center"/>
+        <w:rPr>
+          <w:i/>
+        </w:rPr>
+      </w:pPr>
+      <w:r>
+        <w:rPr>
+          <w:i/>
+          <w:noProof/>
+          <w:lang w:val="es-ES" w:eastAsia="es-ES"/>
+        </w:rPr>
+        <w:lastRenderedPageBreak/>
+        <w:drawing>
+          <wp:inline distT="0" distB="0" distL="0" distR="0">
+            <wp:extent cx="7209768" cy="5162550"/>
+            <wp:effectExtent l="19050" t="0" r="0" b="0"/>
+            <wp:docPr id="10" name="Imagen 2" descr="C:\Users\Sebas\Documents\Repositorios Facu\Tecnicas\docs\diagrams\Class Diagram.png"/>
+            <wp:cNvGraphicFramePr>
+              <a:graphicFrameLocks xmlns:a="http://schemas.openxmlformats.org/drawingml/2006/main" noChangeAspect="1"/>
+            </wp:cNvGraphicFramePr>
+            <a:graphic xmlns:a="http://schemas.openxmlformats.org/drawingml/2006/main">
+              <a:graphicData uri="http://schemas.openxmlformats.org/drawingml/2006/picture">
+                <pic:pic xmlns:pic="http://schemas.openxmlformats.org/drawingml/2006/picture">
+                  <pic:nvPicPr>
+                    <pic:cNvPr id="0" name="Picture 2" descr="C:\Users\Sebas\Documents\Repositorios Facu\Tecnicas\docs\diagrams\Class Diagram.png"/>
+                    <pic:cNvPicPr>
+                      <a:picLocks noChangeAspect="1" noChangeArrowheads="1"/>
+                    </pic:cNvPicPr>
+                  </pic:nvPicPr>
+                  <pic:blipFill>
+                    <a:blip r:embed="rId22"/>
+                    <a:srcRect/>
+                    <a:stretch>
+                      <a:fillRect/>
+                    </a:stretch>
+                  </pic:blipFill>
+                  <pic:spPr bwMode="auto">
+                    <a:xfrm>
+                      <a:off x="0" y="0"/>
+                      <a:ext cx="7211048" cy="5163466"/>
+                    </a:xfrm>
+                    <a:prstGeom prst="rect">
+                      <a:avLst/>
+                    </a:prstGeom>
+                    <a:noFill/>
+                    <a:ln w="9525">
+                      <a:noFill/>
+                      <a:miter lim="800000"/>
+                      <a:headEnd/>
+                      <a:tailEnd/>
+                    </a:ln>
+                  </pic:spPr>
+                </pic:pic>
+              </a:graphicData>
+            </a:graphic>
+          </wp:inline>
+        </w:drawing>
+      </w:r>
+    </w:p>
+    <w:p>
+      <w:pPr>
         <w:ind w:left="-709"/>
         <w:jc w:val="center"/>
         <w:rPr>
           <w:i/>
         </w:rPr>
       </w:pPr>
-      <w:commentRangeStart w:id="15"/>
+      <w:commentRangeStart w:id="16"/>
       <w:r>
         <w:rPr>
           <w:i/>
@@ -3069,12 +3127,12 @@
         </w:rPr>
         <w:t>)</w:t>
       </w:r>
-      <w:commentRangeEnd w:id="15"/>
+      <w:commentRangeEnd w:id="16"/>
       <w:r>
         <w:rPr>
           <w:rStyle w:val="Refdecomentario"/>
         </w:rPr>
-        <w:commentReference w:id="15"/>
+        <w:commentReference w:id="16"/>
       </w:r>
     </w:p>
     <w:p>
@@ -3089,13 +3147,13 @@
       <w:pPr>
         <w:pStyle w:val="Ttulo3"/>
       </w:pPr>
-      <w:bookmarkStart w:id="16" w:name="_Toc338980745"/>
-      <w:bookmarkStart w:id="17" w:name="_Toc341916117"/>
+      <w:bookmarkStart w:id="17" w:name="_Toc338980745"/>
+      <w:bookmarkStart w:id="18" w:name="_Toc341917302"/>
       <w:r>
         <w:t>Diagramas de Secuencia</w:t>
       </w:r>
-      <w:bookmarkEnd w:id="16"/>
       <w:bookmarkEnd w:id="17"/>
+      <w:bookmarkEnd w:id="18"/>
     </w:p>
     <w:p>
       <w:r>
@@ -3175,7 +3233,7 @@
                     </pic:cNvPicPr>
                   </pic:nvPicPr>
                   <pic:blipFill>
-                    <a:blip r:embed="rId23"/>
+                    <a:blip r:embed="rId24"/>
                     <a:srcRect/>
                     <a:stretch>
                       <a:fillRect/>
@@ -3265,7 +3323,7 @@
                     </pic:cNvPicPr>
                   </pic:nvPicPr>
                   <pic:blipFill>
-                    <a:blip r:embed="rId24"/>
+                    <a:blip r:embed="rId25"/>
                     <a:srcRect/>
                     <a:stretch>
                       <a:fillRect/>
@@ -3339,9 +3397,9 @@
           <w:szCs w:val="26"/>
         </w:rPr>
       </w:pPr>
-      <w:bookmarkStart w:id="18" w:name="_Vista_de_procesos"/>
-      <w:bookmarkStart w:id="19" w:name="_Toc338980746"/>
-      <w:bookmarkEnd w:id="18"/>
+      <w:bookmarkStart w:id="19" w:name="_Vista_de_procesos"/>
+      <w:bookmarkStart w:id="20" w:name="_Toc338980746"/>
+      <w:bookmarkEnd w:id="19"/>
       <w:r>
         <w:br w:type="page"/>
       </w:r>
@@ -3353,7 +3411,7 @@
           <w:lang w:val="es-AR"/>
         </w:rPr>
       </w:pPr>
-      <w:bookmarkStart w:id="20" w:name="_Toc341916118"/>
+      <w:bookmarkStart w:id="21" w:name="_Toc341917303"/>
       <w:r>
         <w:rPr>
           <w:lang w:val="es-AR"/>
@@ -3361,8 +3419,8 @@
         <w:lastRenderedPageBreak/>
         <w:t>Vista de procesos</w:t>
       </w:r>
-      <w:bookmarkEnd w:id="19"/>
       <w:bookmarkEnd w:id="20"/>
+      <w:bookmarkEnd w:id="21"/>
     </w:p>
     <w:p>
       <w:r>
@@ -3482,18 +3540,18 @@
           <w:lang w:val="es-AR"/>
         </w:rPr>
       </w:pPr>
-      <w:bookmarkStart w:id="21" w:name="_Vista_física"/>
-      <w:bookmarkStart w:id="22" w:name="_Toc338980747"/>
-      <w:bookmarkStart w:id="23" w:name="_Toc341916119"/>
-      <w:bookmarkEnd w:id="21"/>
+      <w:bookmarkStart w:id="22" w:name="_Vista_física"/>
+      <w:bookmarkStart w:id="23" w:name="_Toc338980747"/>
+      <w:bookmarkStart w:id="24" w:name="_Toc341917304"/>
+      <w:bookmarkEnd w:id="22"/>
       <w:r>
         <w:rPr>
           <w:lang w:val="es-AR"/>
         </w:rPr>
         <w:t>Vista física</w:t>
       </w:r>
-      <w:bookmarkEnd w:id="22"/>
       <w:bookmarkEnd w:id="23"/>
+      <w:bookmarkEnd w:id="24"/>
     </w:p>
     <w:p>
       <w:r>
@@ -3567,7 +3625,7 @@
                     <pic:cNvPicPr/>
                   </pic:nvPicPr>
                   <pic:blipFill>
-                    <a:blip r:embed="rId25"/>
+                    <a:blip r:embed="rId26"/>
                     <a:stretch>
                       <a:fillRect/>
                     </a:stretch>
@@ -3595,7 +3653,7 @@
           <w:lang w:val="es-ES"/>
         </w:rPr>
       </w:pPr>
-      <w:bookmarkStart w:id="24" w:name="_Toc341916120"/>
+      <w:bookmarkStart w:id="25" w:name="_Toc341917305"/>
       <w:r>
         <w:rPr>
           <w:lang w:val="es-ES"/>
@@ -3603,7 +3661,7 @@
         <w:lastRenderedPageBreak/>
         <w:t>Decisiones de Diseño</w:t>
       </w:r>
-      <w:bookmarkEnd w:id="24"/>
+      <w:bookmarkEnd w:id="25"/>
     </w:p>
     <w:p>
       <w:pPr>
@@ -3612,7 +3670,7 @@
           <w:lang w:val="es-ES"/>
         </w:rPr>
       </w:pPr>
-      <w:bookmarkStart w:id="25" w:name="_Toc341916121"/>
+      <w:bookmarkStart w:id="26" w:name="_Toc341917306"/>
       <w:r>
         <w:rPr>
           <w:lang w:val="es-ES"/>
@@ -3625,7 +3683,7 @@
         </w:rPr>
         <w:t xml:space="preserve"> mediante abstracciones</w:t>
       </w:r>
-      <w:bookmarkEnd w:id="25"/>
+      <w:bookmarkEnd w:id="26"/>
     </w:p>
     <w:p>
       <w:pPr>
@@ -3660,7 +3718,7 @@
       <w:r>
         <w:t xml:space="preserve">Para lograr el desacoplamiento de componentes, cada clase recibe en su constructor interfaces, no implementaciones concretas. Para facilitar la construcción de estos objetos y poder modificar de manera simple y rápida la implementación a utilizar, se decidió utilizar un </w:t>
       </w:r>
-      <w:hyperlink r:id="rId26" w:history="1">
+      <w:hyperlink r:id="rId27" w:history="1">
         <w:r>
           <w:rPr>
             <w:rStyle w:val="Hipervnculo"/>
@@ -3671,7 +3729,7 @@
       <w:r>
         <w:t xml:space="preserve">, </w:t>
       </w:r>
-      <w:hyperlink r:id="rId27" w:history="1">
+      <w:hyperlink r:id="rId28" w:history="1">
         <w:r>
           <w:rPr>
             <w:rStyle w:val="Hipervnculo"/>
@@ -3682,7 +3740,7 @@
       <w:r>
         <w:t xml:space="preserve">. El mismo se configura mediante un </w:t>
       </w:r>
-      <w:hyperlink r:id="rId28" w:history="1">
+      <w:hyperlink r:id="rId29" w:history="1">
         <w:r>
           <w:rPr>
             <w:rStyle w:val="Hipervnculo"/>
@@ -3701,7 +3759,7 @@
           <w:lang w:val="es-AR"/>
         </w:rPr>
       </w:pPr>
-      <w:bookmarkStart w:id="26" w:name="_Toc341916122"/>
+      <w:bookmarkStart w:id="27" w:name="_Toc341917307"/>
       <w:r>
         <w:rPr>
           <w:lang w:val="es-AR"/>
@@ -3726,7 +3784,7 @@
         </w:rPr>
         <w:t xml:space="preserve"> Mensajes</w:t>
       </w:r>
-      <w:bookmarkEnd w:id="26"/>
+      <w:bookmarkEnd w:id="27"/>
     </w:p>
     <w:p>
       <w:r>
@@ -3772,13 +3830,30 @@
     </w:p>
     <w:p>
       <w:pPr>
+        <w:spacing w:after="0" w:line="240" w:lineRule="auto"/>
+        <w:rPr>
+          <w:rFonts w:asciiTheme="majorHAnsi" w:eastAsiaTheme="majorEastAsia" w:hAnsiTheme="majorHAnsi" w:cstheme="majorBidi"/>
+          <w:b/>
+          <w:bCs/>
+          <w:color w:val="365F91" w:themeColor="accent1" w:themeShade="BF"/>
+          <w:sz w:val="28"/>
+          <w:szCs w:val="28"/>
+        </w:rPr>
+      </w:pPr>
+      <w:r>
+        <w:br w:type="page"/>
+      </w:r>
+    </w:p>
+    <w:p>
+      <w:pPr>
         <w:pStyle w:val="Ttulo1"/>
       </w:pPr>
-      <w:bookmarkStart w:id="27" w:name="_Toc341916123"/>
-      <w:r>
+      <w:bookmarkStart w:id="28" w:name="_Toc341917308"/>
+      <w:r>
+        <w:lastRenderedPageBreak/>
         <w:t>Bugs Conocidos</w:t>
       </w:r>
-      <w:bookmarkEnd w:id="27"/>
+      <w:bookmarkEnd w:id="28"/>
     </w:p>
     <w:p>
       <w:r>
@@ -3789,11 +3864,6 @@
       </w:r>
       <w:r>
         <w:t>. Los bugs de prioridad 3 presentan problemas funcionales pero no impiden el uso de la aplicación. Los bugs de prioridad 4 se relacionan con la estética de la aplicación.</w:t>
-      </w:r>
-    </w:p>
-    <w:p>
-      <w:r>
-        <w:br w:type="page"/>
       </w:r>
     </w:p>
     <w:tbl>
@@ -3825,10 +3895,12 @@
               </w:rPr>
             </w:pPr>
             <w:r>
+              <w:br w:type="page"/>
+            </w:r>
+            <w:r>
               <w:rPr>
                 <w:b/>
               </w:rPr>
-              <w:lastRenderedPageBreak/>
               <w:t>Bugs</w:t>
             </w:r>
           </w:p>
@@ -3924,7 +3996,7 @@
             <w:r>
               <w:t>Se necesita .NET Framework 4.5 para que Entity Framework guarde Enums en la DB. (</w:t>
             </w:r>
-            <w:hyperlink r:id="rId29" w:history="1">
+            <w:hyperlink r:id="rId30" w:history="1">
               <w:r>
                 <w:rPr>
                   <w:rStyle w:val="Hipervnculo"/>
@@ -4046,24 +4118,24 @@
           <w:lang w:val="es-ES"/>
         </w:rPr>
       </w:pPr>
-      <w:bookmarkStart w:id="28" w:name="_Toc341916124"/>
+      <w:bookmarkStart w:id="29" w:name="_Toc341917309"/>
       <w:r>
         <w:rPr>
           <w:lang w:val="es-ES"/>
         </w:rPr>
         <w:t>Extras</w:t>
       </w:r>
-      <w:bookmarkEnd w:id="28"/>
+      <w:bookmarkEnd w:id="29"/>
     </w:p>
     <w:p>
       <w:pPr>
         <w:pStyle w:val="Ttulo2"/>
       </w:pPr>
-      <w:bookmarkStart w:id="29" w:name="_Toc341916125"/>
+      <w:bookmarkStart w:id="30" w:name="_Toc341917310"/>
       <w:r>
         <w:t>Link al repositorio</w:t>
       </w:r>
-      <w:bookmarkEnd w:id="29"/>
+      <w:bookmarkEnd w:id="30"/>
     </w:p>
     <w:p>
       <w:pPr>
@@ -4071,7 +4143,7 @@
           <w:lang w:val="en-US"/>
         </w:rPr>
       </w:pPr>
-      <w:hyperlink r:id="rId30" w:history="1">
+      <w:hyperlink r:id="rId31" w:history="1">
         <w:r>
           <w:rPr>
             <w:rStyle w:val="Hipervnculo"/>
@@ -4089,7 +4161,7 @@
       </w:pPr>
     </w:p>
     <w:sectPr>
-      <w:footerReference w:type="default" r:id="rId31"/>
+      <w:footerReference w:type="default" r:id="rId32"/>
       <w:pgSz w:w="11906" w:h="16838"/>
       <w:pgMar w:top="1417" w:right="1701" w:bottom="1417" w:left="1701" w:header="708" w:footer="708" w:gutter="0"/>
       <w:cols w:space="708"/>
@@ -4101,7 +4173,7 @@
 
 <file path=word/comments.xml><?xml version="1.0" encoding="utf-8"?>
 <w:comments xmlns:ve="http://schemas.openxmlformats.org/markup-compatibility/2006" xmlns:o="urn:schemas-microsoft-com:office:office" xmlns:r="http://schemas.openxmlformats.org/officeDocument/2006/relationships" xmlns:m="http://schemas.openxmlformats.org/officeDocument/2006/math" xmlns:v="urn:schemas-microsoft-com:vml" xmlns:wp="http://schemas.openxmlformats.org/drawingml/2006/wordprocessingDrawing" xmlns:w10="urn:schemas-microsoft-com:office:word" xmlns:w="http://schemas.openxmlformats.org/wordprocessingml/2006/main" xmlns:wne="http://schemas.microsoft.com/office/word/2006/wordml">
-  <w:comment w:id="15" w:author="Sebas" w:date="2012-11-29T00:03:00Z" w:initials="S">
+  <w:comment w:id="16" w:author="Sebas" w:date="2012-11-29T00:03:00Z" w:initials="S">
     <w:p>
       <w:pPr>
         <w:pStyle w:val="Textocomentario"/>

</xml_diff>